<commit_message>
Heroku ClearDB connection config
</commit_message>
<xml_diff>
--- a/src/main/resources/README/Funcionamiento Básico de la Aplicacion.docx
+++ b/src/main/resources/README/Funcionamiento Básico de la Aplicacion.docx
@@ -1,6 +1,6 @@
 
 <file path=word/document.xml><?xml version="1.0" encoding="utf-8"?>
-<w:document xmlns:wpc="http://schemas.microsoft.com/office/word/2010/wordprocessingCanvas" xmlns:cx="http://schemas.microsoft.com/office/drawing/2014/chartex" xmlns:cx1="http://schemas.microsoft.com/office/drawing/2015/9/8/chartex" xmlns:cx2="http://schemas.microsoft.com/office/drawing/2015/10/21/chartex" xmlns:cx3="http://schemas.microsoft.com/office/drawing/2016/5/9/chartex" xmlns:cx4="http://schemas.microsoft.com/office/drawing/2016/5/10/chartex" xmlns:cx5="http://schemas.microsoft.com/office/drawing/2016/5/11/chartex" xmlns:cx6="http://schemas.microsoft.com/office/drawing/2016/5/12/chartex" xmlns:cx7="http://schemas.microsoft.com/office/drawing/2016/5/13/chartex" xmlns:cx8="http://schemas.microsoft.com/office/drawing/2016/5/14/chartex" xmlns:mc="http://schemas.openxmlformats.org/markup-compatibility/2006" xmlns:aink="http://schemas.microsoft.com/office/drawing/2016/ink" xmlns:am3d="http://schemas.microsoft.com/office/drawing/2017/model3d" xmlns:o="urn:schemas-microsoft-com:office:office" xmlns:r="http://schemas.openxmlformats.org/officeDocument/2006/relationships" xmlns:m="http://schemas.openxmlformats.org/officeDocument/2006/math" xmlns:v="urn:schemas-microsoft-com:vml" xmlns:wp14="http://schemas.microsoft.com/office/word/2010/wordprocessingDrawing" xmlns:wp="http://schemas.openxmlformats.org/drawingml/2006/wordprocessingDrawing" xmlns:w10="urn:schemas-microsoft-com:office:word" xmlns:w="http://schemas.openxmlformats.org/wordprocessingml/2006/main" xmlns:w14="http://schemas.microsoft.com/office/word/2010/wordml" xmlns:w15="http://schemas.microsoft.com/office/word/2012/wordml" xmlns:w16cex="http://schemas.microsoft.com/office/word/2018/wordml/cex" xmlns:w16cid="http://schemas.microsoft.com/office/word/2016/wordml/cid" xmlns:w16="http://schemas.microsoft.com/office/word/2018/wordml" xmlns:w16se="http://schemas.microsoft.com/office/word/2015/wordml/symex" xmlns:wpg="http://schemas.microsoft.com/office/word/2010/wordprocessingGroup" xmlns:wpi="http://schemas.microsoft.com/office/word/2010/wordprocessingInk" xmlns:wne="http://schemas.microsoft.com/office/word/2006/wordml" xmlns:wps="http://schemas.microsoft.com/office/word/2010/wordprocessingShape" mc:Ignorable="w14 w15 w16se w16cid w16 w16cex wp14">
+<w:document xmlns:wpc="http://schemas.microsoft.com/office/word/2010/wordprocessingCanvas" xmlns:cx="http://schemas.microsoft.com/office/drawing/2014/chartex" xmlns:cx1="http://schemas.microsoft.com/office/drawing/2015/9/8/chartex" xmlns:cx2="http://schemas.microsoft.com/office/drawing/2015/10/21/chartex" xmlns:cx3="http://schemas.microsoft.com/office/drawing/2016/5/9/chartex" xmlns:cx4="http://schemas.microsoft.com/office/drawing/2016/5/10/chartex" xmlns:cx5="http://schemas.microsoft.com/office/drawing/2016/5/11/chartex" xmlns:cx6="http://schemas.microsoft.com/office/drawing/2016/5/12/chartex" xmlns:cx7="http://schemas.microsoft.com/office/drawing/2016/5/13/chartex" xmlns:cx8="http://schemas.microsoft.com/office/drawing/2016/5/14/chartex" xmlns:mc="http://schemas.openxmlformats.org/markup-compatibility/2006" xmlns:aink="http://schemas.microsoft.com/office/drawing/2016/ink" xmlns:am3d="http://schemas.microsoft.com/office/drawing/2017/model3d" xmlns:o="urn:schemas-microsoft-com:office:office" xmlns:r="http://schemas.openxmlformats.org/officeDocument/2006/relationships" xmlns:m="http://schemas.openxmlformats.org/officeDocument/2006/math" xmlns:v="urn:schemas-microsoft-com:vml" xmlns:wp14="http://schemas.microsoft.com/office/word/2010/wordprocessingDrawing" xmlns:wp="http://schemas.openxmlformats.org/drawingml/2006/wordprocessingDrawing" xmlns:w10="urn:schemas-microsoft-com:office:word" xmlns:w="http://schemas.openxmlformats.org/wordprocessingml/2006/main" xmlns:w14="http://schemas.microsoft.com/office/word/2010/wordml" xmlns:w15="http://schemas.microsoft.com/office/word/2012/wordml" xmlns:w16cex="http://schemas.microsoft.com/office/word/2018/wordml/cex" xmlns:w16cid="http://schemas.microsoft.com/office/word/2016/wordml/cid" xmlns:w16="http://schemas.microsoft.com/office/word/2018/wordml" xmlns:w16sdtdh="http://schemas.microsoft.com/office/word/2020/wordml/sdtdatahash" xmlns:w16se="http://schemas.microsoft.com/office/word/2015/wordml/symex" xmlns:wpg="http://schemas.microsoft.com/office/word/2010/wordprocessingGroup" xmlns:wpi="http://schemas.microsoft.com/office/word/2010/wordprocessingInk" xmlns:wne="http://schemas.microsoft.com/office/word/2006/wordml" xmlns:wps="http://schemas.microsoft.com/office/word/2010/wordprocessingShape" mc:Ignorable="w14 w15 w16se w16cid w16 w16cex w16sdtdh wp14">
   <w:body>
     <w:p>
       <w:r>
@@ -183,65 +183,25 @@
     </w:p>
     <w:p>
       <w:r>
-        <w:t>Para la carga inicial de datos a la bbdd se pueden usar dos métodos, cargar el script/scripts suministrados</w:t>
-      </w:r>
-      <w:r>
-        <w:t xml:space="preserve"> en la carpeta SQL</w:t>
-      </w:r>
-      <w:r>
-        <w:t xml:space="preserve"> o ej</w:t>
-      </w:r>
-      <w:r>
-        <w:t>e</w:t>
-      </w:r>
-      <w:r>
-        <w:t xml:space="preserve">cutar los test de la aplicacion en </w:t>
-      </w:r>
-      <w:r>
-        <w:t>disponiendo en modo "</w:t>
-      </w:r>
-      <w:r>
-        <w:t>create</w:t>
-      </w:r>
-      <w:r>
-        <w:t>" la opción de hibernate ddl-auto</w:t>
-      </w:r>
-      <w:r>
-        <w:t xml:space="preserve"> en application.properties</w:t>
-      </w:r>
-      <w:r>
-        <w:t>. Importanbte no olvidarse de volver a poner la misma opción en "update" de nuevo tras la primera ejecución.</w:t>
-      </w:r>
-    </w:p>
-    <w:p>
-      <w:pPr>
-        <w:rPr>
-          <w:rFonts w:ascii="Consolas" w:hAnsi="Consolas" w:cs="Consolas"/>
-          <w:color w:val="2A00FF"/>
-          <w:sz w:val="20"/>
-          <w:szCs w:val="20"/>
-          <w:shd w:val="clear" w:color="auto" w:fill="E8F2FE"/>
-        </w:rPr>
-      </w:pPr>
-      <w:r>
-        <w:rPr>
-          <w:rFonts w:ascii="Consolas" w:hAnsi="Consolas" w:cs="Consolas"/>
-          <w:color w:val="000000"/>
-          <w:sz w:val="20"/>
-          <w:szCs w:val="20"/>
-          <w:shd w:val="clear" w:color="auto" w:fill="E8F2FE"/>
-        </w:rPr>
-        <w:t>spring.jpa.hibernate.ddl-auto=</w:t>
-      </w:r>
-      <w:r>
-        <w:rPr>
-          <w:rFonts w:ascii="Consolas" w:hAnsi="Consolas" w:cs="Consolas"/>
-          <w:color w:val="2A00FF"/>
-          <w:sz w:val="20"/>
-          <w:szCs w:val="20"/>
-          <w:shd w:val="clear" w:color="auto" w:fill="E8F2FE"/>
-        </w:rPr>
-        <w:t>create</w:t>
+        <w:t>Para la carga inicial de datos a la bbdd,</w:t>
+      </w:r>
+      <w:r>
+        <w:t xml:space="preserve"> crear un esquema "ridersgijon" y </w:t>
+      </w:r>
+      <w:r>
+        <w:t xml:space="preserve"> cargar el script/scripts suministrados</w:t>
+      </w:r>
+      <w:r>
+        <w:t xml:space="preserve"> en la carpeta </w:t>
+      </w:r>
+      <w:r>
+        <w:t>maion/resources/</w:t>
+      </w:r>
+      <w:r>
+        <w:t>SQL</w:t>
+      </w:r>
+      <w:r>
+        <w:t xml:space="preserve"> </w:t>
       </w:r>
     </w:p>
     <w:p>
@@ -616,6 +576,9 @@
     </w:p>
     <w:p>
       <w:r>
+        <w:rPr>
+          <w:noProof/>
+        </w:rPr>
         <w:drawing>
           <wp:inline distT="0" distB="0" distL="0" distR="0" wp14:anchorId="2B444D2B" wp14:editId="16A3FA0E">
             <wp:extent cx="5400040" cy="2668905"/>
@@ -655,24 +618,6 @@
     </w:p>
     <w:p>
       <w:r>
-        <w:t>En general, n</w:t>
-      </w:r>
-      <w:r>
-        <w:t>o está implementada la validación de los campos de formulario</w:t>
-      </w:r>
-      <w:r>
-        <w:t>s</w:t>
-      </w:r>
-      <w:r>
-        <w:t xml:space="preserve">  ni en el front ni en el back</w:t>
-      </w:r>
-      <w:r>
-        <w:t>. Pendiente de hacer.</w:t>
-      </w:r>
-    </w:p>
-    <w:p/>
-    <w:p>
-      <w:r>
         <w:t>Tenemos un header con diferentes opciones:</w:t>
       </w:r>
     </w:p>
@@ -752,15 +697,6 @@
       </w:r>
     </w:p>
     <w:p>
-      <w:r>
-        <w:tab/>
-      </w:r>
-      <w:r>
-        <w:tab/>
-        <w:t>Se va a implementar esta funcionalidad.</w:t>
-      </w:r>
-    </w:p>
-    <w:p>
       <w:pPr>
         <w:rPr>
           <w:b/>
@@ -822,6 +758,9 @@
     <w:p/>
     <w:p>
       <w:r>
+        <w:rPr>
+          <w:noProof/>
+        </w:rPr>
         <w:lastRenderedPageBreak/>
         <w:drawing>
           <wp:inline distT="0" distB="0" distL="0" distR="0" wp14:anchorId="3D327183" wp14:editId="023FC1C5">
@@ -867,6 +806,9 @@
     </w:p>
     <w:p>
       <w:r>
+        <w:rPr>
+          <w:noProof/>
+        </w:rPr>
         <w:drawing>
           <wp:inline distT="0" distB="0" distL="0" distR="0" wp14:anchorId="2B6EC908" wp14:editId="377381B7">
             <wp:extent cx="5400040" cy="1922780"/>
@@ -1099,7 +1041,19 @@
         </w:rPr>
       </w:pPr>
       <w:r>
-        <w:t>Cada uno de los enlace conduce a una tabla con el listado de las entidades existentes con ciertos datos y un enlace a su detalle., donde se muestran todos los datos del registro en particular. La vista de detalle permite moidificar y actualizar ese registro. También se incorpora un botón de eliminar y otro de cambiar contraseña donde proceda.</w:t>
+        <w:t>Cada uno de los enlace conduce a una tabla con el listado de las entidades existentes con ciertos datos y un enlace a su detalle, donde se muestran los datos</w:t>
+      </w:r>
+      <w:r>
+        <w:t xml:space="preserve"> pertinentes</w:t>
+      </w:r>
+      <w:r>
+        <w:t xml:space="preserve"> del registro en particular. La vista de detalle </w:t>
+      </w:r>
+      <w:r>
+        <w:t xml:space="preserve">puede </w:t>
+      </w:r>
+      <w:r>
+        <w:t>permite modificar y actualizar ese registro.</w:t>
       </w:r>
     </w:p>
     <w:p>
@@ -1259,7 +1213,16 @@
     <w:p>
       <w:r>
         <w:tab/>
-        <w:t>No se puede eliminar el usuario Administrador que estña logueado en ese momento</w:t>
+        <w:t>No se puede eliminar el usuario Administrador que est</w:t>
+      </w:r>
+      <w:r>
+        <w:t>é</w:t>
+      </w:r>
+      <w:r>
+        <w:t xml:space="preserve"> logueado en ese momento</w:t>
+      </w:r>
+      <w:r>
+        <w:t>.</w:t>
       </w:r>
     </w:p>
     <w:p>
@@ -1267,6 +1230,9 @@
         <w:tab/>
         <w:t>No se puede eliminar un administrador si solo queda uno en la BBDD</w:t>
       </w:r>
+      <w:r>
+        <w:t>.</w:t>
+      </w:r>
     </w:p>
     <w:p>
       <w:pPr>
@@ -1281,7 +1247,50 @@
         <w:ind w:left="708"/>
       </w:pPr>
       <w:r>
-        <w:t>Salvo errores sin descubri las tres areas de la aplicacion "Administracion", "clientes" y "riders" requieren un usuario con el rol correspondiente. Solo el admin puede acceder a toda la aplicación.</w:t>
+        <w:t>L</w:t>
+      </w:r>
+      <w:r>
+        <w:t>as tres areas de la aplicacion "Administracion", "clientes" y "riders" requieren un usuario con el rol correspondiente. Solo el admin puede acceder a toda la aplicación.</w:t>
+      </w:r>
+    </w:p>
+    <w:p>
+      <w:r>
+        <w:t>Se han implementado ciertos métodos en alguno de los modelos por ciertos porblemas en la autogeneración por parte de la libreía Lombok</w:t>
+      </w:r>
+    </w:p>
+    <w:p>
+      <w:r>
+        <w:t>Se implementa uso de sesiones y seguridad de la app con Spring boot security</w:t>
+      </w:r>
+    </w:p>
+    <w:p>
+      <w:r>
+        <w:t>El envío de Emails está implementado:</w:t>
+      </w:r>
+    </w:p>
+    <w:p>
+      <w:r>
+        <w:tab/>
+        <w:t>La cuenta definida como email de administrador recibirá copias de todos los pedidos y enviará los emails de agradecimiento y bienvenida al registro de un usuario</w:t>
+      </w:r>
+    </w:p>
+    <w:p>
+      <w:r>
+        <w:tab/>
+      </w:r>
+      <w:r>
+        <w:tab/>
+      </w:r>
+      <w:r>
+        <w:t>carlosmdaw2020@gmail.com</w:t>
+      </w:r>
+    </w:p>
+    <w:p>
+      <w:pPr>
+        <w:ind w:left="708" w:firstLine="708"/>
+      </w:pPr>
+      <w:r>
+        <w:t>AprobadoGeneral2021!</w:t>
       </w:r>
     </w:p>
     <w:p>
@@ -1291,22 +1300,17 @@
     </w:p>
     <w:p>
       <w:r>
-        <w:t>El frontEnd de Clientes y Riders no está implementado.</w:t>
-      </w:r>
-    </w:p>
-    <w:p>
-      <w:r>
-        <w:t>La funcionalidad del "Status del Pedido" está sin implementar</w:t>
-      </w:r>
-    </w:p>
-    <w:p>
-      <w:r>
-        <w:t>La funcionalidad de envío de emails está sin implementar</w:t>
-      </w:r>
-    </w:p>
-    <w:p>
-      <w:r>
-        <w:t>Queda pendiente añadir ciertos enlaces  para poder "volver" a una zona anterior de la aplicación que se resolverán cuando se implemente el fronEnd</w:t>
+        <w:t>No implementado el uso del estado activo  o no de un usuario</w:t>
+      </w:r>
+    </w:p>
+    <w:p>
+      <w:r>
+        <w:t>No implementado funcionalidad para el uso de los campos vehículo y matrícula de un rider</w:t>
+      </w:r>
+    </w:p>
+    <w:p>
+      <w:r>
+        <w:t>Se utiliza un modelo EmailVO, pero no se implementa funcionalidad en la bbdd para él</w:t>
       </w:r>
     </w:p>
     <w:p/>
@@ -1328,7 +1332,7 @@
 </file>
 
 <file path=word/styles.xml><?xml version="1.0" encoding="utf-8"?>
-<w:styles xmlns:mc="http://schemas.openxmlformats.org/markup-compatibility/2006" xmlns:r="http://schemas.openxmlformats.org/officeDocument/2006/relationships" xmlns:w="http://schemas.openxmlformats.org/wordprocessingml/2006/main" xmlns:w14="http://schemas.microsoft.com/office/word/2010/wordml" xmlns:w15="http://schemas.microsoft.com/office/word/2012/wordml" xmlns:w16cex="http://schemas.microsoft.com/office/word/2018/wordml/cex" xmlns:w16cid="http://schemas.microsoft.com/office/word/2016/wordml/cid" xmlns:w16="http://schemas.microsoft.com/office/word/2018/wordml" xmlns:w16se="http://schemas.microsoft.com/office/word/2015/wordml/symex" mc:Ignorable="w14 w15 w16se w16cid w16 w16cex">
+<w:styles xmlns:mc="http://schemas.openxmlformats.org/markup-compatibility/2006" xmlns:r="http://schemas.openxmlformats.org/officeDocument/2006/relationships" xmlns:w="http://schemas.openxmlformats.org/wordprocessingml/2006/main" xmlns:w14="http://schemas.microsoft.com/office/word/2010/wordml" xmlns:w15="http://schemas.microsoft.com/office/word/2012/wordml" xmlns:w16cex="http://schemas.microsoft.com/office/word/2018/wordml/cex" xmlns:w16cid="http://schemas.microsoft.com/office/word/2016/wordml/cid" xmlns:w16="http://schemas.microsoft.com/office/word/2018/wordml" xmlns:w16sdtdh="http://schemas.microsoft.com/office/word/2020/wordml/sdtdatahash" xmlns:w16se="http://schemas.microsoft.com/office/word/2015/wordml/symex" mc:Ignorable="w14 w15 w16se w16cid w16 w16cex w16sdtdh">
   <w:docDefaults>
     <w:rPrDefault>
       <w:rPr>

</xml_diff>